<commit_message>
Inclusão da camada de segurança nas requisições do iOS app
</commit_message>
<xml_diff>
--- a/doc/Modelo Documento iRank.docx
+++ b/doc/Modelo Documento iRank.docx
@@ -3,208 +3,14 @@
 <w:document xmlns:wpc="http://schemas.microsoft.com/office/word/2010/wordprocessingCanvas" xmlns:mo="http://schemas.microsoft.com/office/mac/office/2008/main" xmlns:mc="http://schemas.openxmlformats.org/markup-compatibility/2006" xmlns:mv="urn:schemas-microsoft-com:mac:vml" xmlns:o="urn:schemas-microsoft-com:office:office" xmlns:r="http://schemas.openxmlformats.org/officeDocument/2006/relationships" xmlns:m="http://schemas.openxmlformats.org/officeDocument/2006/math" xmlns:v="urn:schemas-microsoft-com:vml" xmlns:wp14="http://schemas.microsoft.com/office/word/2010/wordprocessingDrawing" xmlns:wp="http://schemas.openxmlformats.org/drawingml/2006/wordprocessingDrawing" xmlns:w10="urn:schemas-microsoft-com:office:word" xmlns:w="http://schemas.openxmlformats.org/wordprocessingml/2006/main" xmlns:w14="http://schemas.microsoft.com/office/word/2010/wordml" xmlns:wpg="http://schemas.microsoft.com/office/word/2010/wordprocessingGroup" xmlns:wpi="http://schemas.microsoft.com/office/word/2010/wordprocessingInk" xmlns:wne="http://schemas.microsoft.com/office/word/2006/wordml" xmlns:wps="http://schemas.microsoft.com/office/word/2010/wordprocessingShape" mc:Ignorable="w14 wp14">
   <w:body>
     <w:p>
-      <w:pPr>
-        <w:jc w:val="center"/>
-      </w:pPr>
-    </w:p>
-    <w:p>
-      <w:pPr>
-        <w:jc w:val="center"/>
-      </w:pPr>
-    </w:p>
-    <w:p>
-      <w:pPr>
-        <w:jc w:val="center"/>
-      </w:pPr>
-    </w:p>
-    <w:p>
-      <w:pPr>
-        <w:jc w:val="center"/>
-      </w:pPr>
-    </w:p>
-    <w:p>
-      <w:pPr>
-        <w:jc w:val="center"/>
-      </w:pPr>
-    </w:p>
-    <w:p>
-      <w:pPr>
-        <w:jc w:val="center"/>
-        <w:rPr>
-          <w:noProof/>
-          <w:lang w:val="en-US"/>
-        </w:rPr>
-      </w:pPr>
-    </w:p>
-    <w:p>
-      <w:pPr>
-        <w:jc w:val="center"/>
-        <w:rPr>
-          <w:noProof/>
-          <w:lang w:val="en-US"/>
-        </w:rPr>
-      </w:pPr>
-    </w:p>
-    <w:p>
-      <w:pPr>
-        <w:jc w:val="center"/>
-        <w:rPr>
-          <w:noProof/>
-          <w:lang w:val="en-US"/>
-        </w:rPr>
-      </w:pPr>
-    </w:p>
-    <w:p>
-      <w:pPr>
-        <w:jc w:val="center"/>
-        <w:rPr>
-          <w:noProof/>
-          <w:lang w:val="en-US"/>
-        </w:rPr>
-      </w:pPr>
-    </w:p>
-    <w:p>
-      <w:pPr>
-        <w:jc w:val="center"/>
-        <w:rPr>
-          <w:noProof/>
-          <w:lang w:val="en-US"/>
-        </w:rPr>
-      </w:pPr>
-    </w:p>
-    <w:p>
-      <w:pPr>
-        <w:jc w:val="center"/>
-        <w:rPr>
-          <w:noProof/>
-          <w:lang w:val="en-US"/>
-        </w:rPr>
-      </w:pPr>
-    </w:p>
-    <w:p>
-      <w:pPr>
-        <w:jc w:val="center"/>
-        <w:rPr>
-          <w:noProof/>
-          <w:lang w:val="en-US"/>
-        </w:rPr>
-      </w:pPr>
-    </w:p>
-    <w:p>
-      <w:pPr>
-        <w:jc w:val="center"/>
-      </w:pPr>
-    </w:p>
-    <w:p/>
-    <w:p/>
-    <w:p>
-      <w:pPr>
-        <w:jc w:val="center"/>
-        <w:rPr>
-          <w:rFonts w:ascii="Arial" w:hAnsi="Arial" w:cs="Arial"/>
-          <w:b/>
-        </w:rPr>
-      </w:pPr>
-      <w:r>
-        <w:rPr>
-          <w:rFonts w:ascii="Arial" w:hAnsi="Arial" w:cs="Arial"/>
-          <w:b/>
-          <w:sz w:val="72"/>
-        </w:rPr>
-        <w:t>Proposta Comercial</w:t>
-      </w:r>
-    </w:p>
-    <w:p>
-      <w:pPr>
-        <w:jc w:val="center"/>
-        <w:rPr>
-          <w:rFonts w:ascii="Arial" w:hAnsi="Arial" w:cs="Arial"/>
-          <w:b/>
-        </w:rPr>
-      </w:pPr>
-      <w:r>
-        <w:rPr>
-          <w:rFonts w:ascii="Arial" w:hAnsi="Arial" w:cs="Arial"/>
-          <w:b/>
-        </w:rPr>
-        <w:t>Implementação do iRank – Poker Ranking (backend)</w:t>
-      </w:r>
-    </w:p>
-    <w:p>
-      <w:pPr>
-        <w:jc w:val="center"/>
-        <w:rPr>
-          <w:rFonts w:ascii="Arial" w:hAnsi="Arial" w:cs="Arial"/>
-        </w:rPr>
-      </w:pPr>
-    </w:p>
-    <w:p>
-      <w:pPr>
-        <w:jc w:val="center"/>
-        <w:rPr>
-          <w:rFonts w:ascii="Arial" w:hAnsi="Arial" w:cs="Arial"/>
-        </w:rPr>
-      </w:pPr>
-    </w:p>
-    <w:p>
-      <w:pPr>
-        <w:jc w:val="center"/>
-        <w:rPr>
-          <w:rFonts w:ascii="Arial" w:hAnsi="Arial" w:cs="Arial"/>
-        </w:rPr>
-      </w:pPr>
-    </w:p>
-    <w:p>
-      <w:pPr>
-        <w:jc w:val="center"/>
-        <w:rPr>
-          <w:rFonts w:ascii="Arial" w:hAnsi="Arial" w:cs="Arial"/>
-        </w:rPr>
-      </w:pPr>
-    </w:p>
-    <w:p>
-      <w:pPr>
-        <w:jc w:val="center"/>
-        <w:rPr>
-          <w:rFonts w:ascii="Arial" w:hAnsi="Arial" w:cs="Arial"/>
-        </w:rPr>
-      </w:pPr>
-    </w:p>
-    <w:p>
-      <w:pPr>
-        <w:jc w:val="center"/>
-        <w:rPr>
-          <w:rFonts w:ascii="Arial" w:hAnsi="Arial" w:cs="Arial"/>
-          <w:b/>
-        </w:rPr>
-      </w:pPr>
-      <w:r>
-        <w:rPr>
-          <w:rFonts w:ascii="Arial" w:hAnsi="Arial" w:cs="Arial"/>
-          <w:b/>
-          <w:sz w:val="52"/>
-        </w:rPr>
-        <w:t>Vegas Holdem Club</w:t>
-      </w:r>
-    </w:p>
-    <w:p/>
-    <w:p>
-      <w:r>
-        <w:br w:type="page"/>
-      </w:r>
-    </w:p>
-    <w:p>
       <w:bookmarkStart w:id="0" w:name="_GoBack"/>
       <w:bookmarkEnd w:id="0"/>
     </w:p>
     <w:sectPr>
-      <w:headerReference w:type="even" r:id="rId8"/>
-      <w:headerReference w:type="default" r:id="rId9"/>
-      <w:footerReference w:type="even" r:id="rId10"/>
-      <w:footerReference w:type="default" r:id="rId11"/>
-      <w:type w:val="continuous"/>
+      <w:headerReference w:type="default" r:id="rId8"/>
+      <w:footerReference w:type="default" r:id="rId9"/>
       <w:pgSz w:w="11900" w:h="16840"/>
-      <w:pgMar w:top="1440" w:right="1800" w:bottom="1440" w:left="1800" w:header="708" w:footer="95" w:gutter="0"/>
+      <w:pgMar w:top="1440" w:right="1800" w:bottom="1440" w:left="1800" w:header="708" w:footer="100" w:gutter="0"/>
       <w:cols w:space="708"/>
       <w:docGrid w:linePitch="360"/>
     </w:sectPr>
@@ -235,8 +41,16 @@
 <w:ftr xmlns:wpc="http://schemas.microsoft.com/office/word/2010/wordprocessingCanvas" xmlns:mo="http://schemas.microsoft.com/office/mac/office/2008/main" xmlns:mc="http://schemas.openxmlformats.org/markup-compatibility/2006" xmlns:mv="urn:schemas-microsoft-com:mac:vml" xmlns:o="urn:schemas-microsoft-com:office:office" xmlns:r="http://schemas.openxmlformats.org/officeDocument/2006/relationships" xmlns:m="http://schemas.openxmlformats.org/officeDocument/2006/math" xmlns:v="urn:schemas-microsoft-com:vml" xmlns:wp14="http://schemas.microsoft.com/office/word/2010/wordprocessingDrawing" xmlns:wp="http://schemas.openxmlformats.org/drawingml/2006/wordprocessingDrawing" xmlns:w10="urn:schemas-microsoft-com:office:word" xmlns:w="http://schemas.openxmlformats.org/wordprocessingml/2006/main" xmlns:w14="http://schemas.microsoft.com/office/word/2010/wordml" xmlns:wpg="http://schemas.microsoft.com/office/word/2010/wordprocessingGroup" xmlns:wpi="http://schemas.microsoft.com/office/word/2010/wordprocessingInk" xmlns:wne="http://schemas.microsoft.com/office/word/2006/wordml" xmlns:wps="http://schemas.microsoft.com/office/word/2010/wordprocessingShape" mc:Ignorable="w14 wp14">
   <w:tbl>
     <w:tblPr>
-      <w:tblW w:w="6399" w:type="pct"/>
-      <w:tblInd w:w="-1161" w:type="dxa"/>
+      <w:tblW w:w="6604" w:type="pct"/>
+      <w:tblInd w:w="-1303" w:type="dxa"/>
+      <w:tblBorders>
+        <w:top w:val="single" w:sz="4" w:space="0" w:color="BFBFBF"/>
+        <w:left w:val="single" w:sz="4" w:space="0" w:color="BFBFBF"/>
+        <w:bottom w:val="single" w:sz="4" w:space="0" w:color="BFBFBF"/>
+        <w:right w:val="single" w:sz="4" w:space="0" w:color="BFBFBF"/>
+        <w:insideH w:val="single" w:sz="6" w:space="0" w:color="BFBFBF"/>
+        <w:insideV w:val="single" w:sz="6" w:space="0" w:color="BFBFBF"/>
+      </w:tblBorders>
       <w:tblCellMar>
         <w:left w:w="115" w:type="dxa"/>
         <w:right w:w="115" w:type="dxa"/>
@@ -244,109 +58,47 @@
       <w:tblLook w:val="04A0" w:firstRow="1" w:lastRow="0" w:firstColumn="1" w:lastColumn="0" w:noHBand="0" w:noVBand="1"/>
     </w:tblPr>
     <w:tblGrid>
-      <w:gridCol w:w="4536"/>
-      <w:gridCol w:w="532"/>
-      <w:gridCol w:w="5417"/>
-      <w:gridCol w:w="79"/>
-      <w:gridCol w:w="275"/>
-      <w:gridCol w:w="78"/>
+      <w:gridCol w:w="2508"/>
+      <w:gridCol w:w="6140"/>
+      <w:gridCol w:w="2264"/>
+      <w:gridCol w:w="354"/>
     </w:tblGrid>
     <w:tr>
-      <w:trPr>
-        <w:gridAfter w:val="1"/>
-        <w:wAfter w:w="36" w:type="pct"/>
-      </w:trPr>
       <w:tc>
         <w:tcPr>
-          <w:tcW w:w="2078" w:type="pct"/>
-          <w:vMerge w:val="restart"/>
-          <w:tcBorders>
-            <w:top w:val="single" w:sz="4" w:space="0" w:color="808080" w:themeColor="background1" w:themeShade="80"/>
-          </w:tcBorders>
-        </w:tcPr>
-        <w:sdt>
-          <w:sdtPr>
-            <w:rPr>
-              <w:rFonts w:ascii="Calibri" w:hAnsi="Calibri"/>
-              <w:b/>
-              <w:bCs/>
-              <w:caps/>
-              <w:color w:val="595959" w:themeColor="text1" w:themeTint="A6"/>
-            </w:rPr>
-            <w:alias w:val="Title"/>
-            <w:id w:val="1975483142"/>
-            <w:placeholder>
-              <w:docPart w:val="8ED43C928491834CA03EA31A99144937"/>
-            </w:placeholder>
-            <w:dataBinding w:prefixMappings="xmlns:ns0='http://schemas.openxmlformats.org/package/2006/metadata/core-properties' xmlns:ns1='http://purl.org/dc/elements/1.1/'" w:xpath="/ns0:coreProperties[1]/ns1:title[1]" w:storeItemID="{6C3C8BC8-F283-45AE-878A-BAB7291924A1}"/>
-            <w:text/>
-          </w:sdtPr>
-          <w:sdtContent>
-            <w:p>
-              <w:pPr>
-                <w:rPr>
-                  <w:rFonts w:ascii="Calibri" w:hAnsi="Calibri"/>
-                  <w:b/>
-                  <w:bCs/>
-                  <w:caps/>
-                  <w:color w:val="595959" w:themeColor="text1" w:themeTint="A6"/>
-                </w:rPr>
-              </w:pPr>
-              <w:r>
-                <w:rPr>
-                  <w:rFonts w:ascii="Calibri" w:hAnsi="Calibri"/>
-                  <w:b/>
-                  <w:bCs/>
-                  <w:caps/>
-                  <w:color w:val="595959" w:themeColor="text1" w:themeTint="A6"/>
-                </w:rPr>
-                <w:t>03 DE MAIO DE 2012</w:t>
-              </w:r>
-            </w:p>
-            <w:p>
-              <w:pPr>
-                <w:rPr>
-                  <w:rFonts w:ascii="Calibri" w:hAnsi="Calibri"/>
-                  <w:b/>
-                  <w:bCs/>
-                  <w:caps/>
-                  <w:color w:val="595959" w:themeColor="text1" w:themeTint="A6"/>
-                </w:rPr>
-              </w:pPr>
-              <w:r>
-                <w:rPr>
-                  <w:rFonts w:ascii="Calibri" w:hAnsi="Calibri"/>
-                  <w:b/>
-                  <w:bCs/>
-                  <w:caps/>
-                  <w:color w:val="595959" w:themeColor="text1" w:themeTint="A6"/>
-                </w:rPr>
-                <w:t>VERSÃO 1.0</w:t>
-              </w:r>
-            </w:p>
-          </w:sdtContent>
-        </w:sdt>
-      </w:tc>
-      <w:tc>
-        <w:tcPr>
-          <w:tcW w:w="2725" w:type="pct"/>
-          <w:gridSpan w:val="2"/>
-          <w:tcBorders>
-            <w:top w:val="single" w:sz="4" w:space="0" w:color="808080" w:themeColor="background1" w:themeShade="80"/>
-          </w:tcBorders>
+          <w:tcW w:w="1113" w:type="pct"/>
         </w:tcPr>
         <w:p>
           <w:pPr>
             <w:rPr>
               <w:rFonts w:ascii="Calibri" w:eastAsia="Cambria" w:hAnsi="Calibri"/>
-              <w:b/>
               <w:color w:val="595959" w:themeColor="text1" w:themeTint="A6"/>
             </w:rPr>
           </w:pPr>
           <w:r>
             <w:rPr>
               <w:rFonts w:ascii="Calibri" w:eastAsia="Cambria" w:hAnsi="Calibri"/>
-              <w:b/>
+              <w:color w:val="595959" w:themeColor="text1" w:themeTint="A6"/>
+            </w:rPr>
+            <w:t>Versão 1.2</w:t>
+          </w:r>
+        </w:p>
+      </w:tc>
+      <w:tc>
+        <w:tcPr>
+          <w:tcW w:w="2725" w:type="pct"/>
+        </w:tcPr>
+        <w:p>
+          <w:pPr>
+            <w:jc w:val="center"/>
+            <w:rPr>
+              <w:rFonts w:ascii="Calibri" w:eastAsia="Cambria" w:hAnsi="Calibri"/>
+              <w:color w:val="595959" w:themeColor="text1" w:themeTint="A6"/>
+            </w:rPr>
+          </w:pPr>
+          <w:r>
+            <w:rPr>
+              <w:rFonts w:ascii="Calibri" w:eastAsia="Cambria" w:hAnsi="Calibri"/>
               <w:color w:val="595959" w:themeColor="text1" w:themeTint="A6"/>
             </w:rPr>
             <w:t>www.irank.com.br</w:t>
@@ -355,14 +107,12 @@
       </w:tc>
       <w:tc>
         <w:tcPr>
-          <w:tcW w:w="162" w:type="pct"/>
+          <w:tcW w:w="1162" w:type="pct"/>
           <w:gridSpan w:val="2"/>
-          <w:tcBorders>
-            <w:top w:val="single" w:sz="4" w:space="0" w:color="808080" w:themeColor="background1" w:themeShade="80"/>
-          </w:tcBorders>
         </w:tcPr>
         <w:p>
           <w:pPr>
+            <w:jc w:val="center"/>
             <w:rPr>
               <w:rFonts w:ascii="Calibri" w:eastAsia="Cambria" w:hAnsi="Calibri"/>
               <w:color w:val="595959" w:themeColor="text1" w:themeTint="A6"/>
@@ -374,50 +124,30 @@
     <w:tr>
       <w:tc>
         <w:tcPr>
-          <w:tcW w:w="2078" w:type="pct"/>
-          <w:vMerge/>
+          <w:tcW w:w="1113" w:type="pct"/>
         </w:tcPr>
         <w:p>
           <w:pPr>
-            <w:tabs>
-              <w:tab w:val="left" w:pos="1780"/>
-              <w:tab w:val="right" w:pos="4770"/>
-            </w:tabs>
             <w:rPr>
               <w:rFonts w:ascii="Calibri" w:hAnsi="Calibri"/>
               <w:b/>
               <w:bCs/>
               <w:caps/>
               <w:color w:val="595959" w:themeColor="text1" w:themeTint="A6"/>
-              <w:lang w:val="en-US"/>
             </w:rPr>
           </w:pPr>
+          <w:r>
+            <w:rPr>
+              <w:rFonts w:ascii="Calibri" w:eastAsia="Cambria" w:hAnsi="Calibri"/>
+              <w:color w:val="595959" w:themeColor="text1" w:themeTint="A6"/>
+            </w:rPr>
+            <w:t>03.06.2012</w:t>
+          </w:r>
         </w:p>
       </w:tc>
       <w:tc>
         <w:tcPr>
-          <w:tcW w:w="244" w:type="pct"/>
-        </w:tcPr>
-        <w:p>
-          <w:pPr>
-            <w:tabs>
-              <w:tab w:val="left" w:pos="1780"/>
-              <w:tab w:val="right" w:pos="4770"/>
-            </w:tabs>
-            <w:rPr>
-              <w:rFonts w:ascii="Calibri" w:hAnsi="Calibri"/>
-              <w:b/>
-              <w:bCs/>
-              <w:caps/>
-              <w:color w:val="595959" w:themeColor="text1" w:themeTint="A6"/>
-              <w:lang w:val="en-US"/>
-            </w:rPr>
-          </w:pPr>
-        </w:p>
-      </w:tc>
-      <w:tc>
-        <w:tcPr>
-          <w:tcW w:w="2517" w:type="pct"/>
+          <w:tcW w:w="3730" w:type="pct"/>
           <w:gridSpan w:val="2"/>
         </w:tcPr>
         <w:p>
@@ -429,7 +159,6 @@
               <w:bCs/>
               <w:caps/>
               <w:color w:val="595959" w:themeColor="text1" w:themeTint="A6"/>
-              <w:lang w:val="en-US"/>
             </w:rPr>
           </w:pPr>
           <w:sdt>
@@ -442,14 +171,13 @@
                 <w:color w:val="595959" w:themeColor="text1" w:themeTint="A6"/>
               </w:rPr>
               <w:alias w:val="Title"/>
-              <w:id w:val="265277004"/>
+              <w:id w:val="-1684970176"/>
               <w:placeholder>
-                <w:docPart w:val="85A954FA34319B4B822571B8045A1243"/>
+                <w:docPart w:val="E09A4AD300E9D1428A4B6E9A5720C4B8"/>
               </w:placeholder>
               <w:dataBinding w:prefixMappings="xmlns:ns0='http://schemas.openxmlformats.org/package/2006/metadata/core-properties' xmlns:ns1='http://purl.org/dc/elements/1.1/'" w:xpath="/ns0:coreProperties[1]/ns1:title[1]" w:storeItemID="{6C3C8BC8-F283-45AE-878A-BAB7291924A1}"/>
               <w:text/>
             </w:sdtPr>
-            <w:sdtEndPr/>
             <w:sdtContent>
               <w:r>
                 <w:rPr>
@@ -460,7 +188,7 @@
                   <w:color w:val="595959" w:themeColor="text1" w:themeTint="A6"/>
                   <w:lang w:val="en-US"/>
                 </w:rPr>
-                <w:t>Proposta Comercial</w:t>
+                <w:t>Template documentação iRank</w:t>
               </w:r>
             </w:sdtContent>
           </w:sdt>
@@ -468,296 +196,7 @@
       </w:tc>
       <w:tc>
         <w:tcPr>
-          <w:tcW w:w="161" w:type="pct"/>
-          <w:gridSpan w:val="2"/>
-        </w:tcPr>
-        <w:p>
-          <w:pPr>
-            <w:rPr>
-              <w:rFonts w:ascii="Calibri" w:hAnsi="Calibri"/>
-              <w:b/>
-              <w:color w:val="595959" w:themeColor="text1" w:themeTint="A6"/>
-            </w:rPr>
-          </w:pPr>
-          <w:r>
-            <w:rPr>
-              <w:rFonts w:ascii="Calibri" w:hAnsi="Calibri"/>
-              <w:b/>
-              <w:color w:val="595959" w:themeColor="text1" w:themeTint="A6"/>
-            </w:rPr>
-            <w:fldChar w:fldCharType="begin"/>
-          </w:r>
-          <w:r>
-            <w:rPr>
-              <w:rFonts w:ascii="Calibri" w:hAnsi="Calibri"/>
-              <w:b/>
-              <w:color w:val="595959" w:themeColor="text1" w:themeTint="A6"/>
-            </w:rPr>
-            <w:instrText xml:space="preserve"> PAGE   \* MERGEFORMAT </w:instrText>
-          </w:r>
-          <w:r>
-            <w:rPr>
-              <w:rFonts w:ascii="Calibri" w:hAnsi="Calibri"/>
-              <w:b/>
-              <w:color w:val="595959" w:themeColor="text1" w:themeTint="A6"/>
-            </w:rPr>
-            <w:fldChar w:fldCharType="separate"/>
-          </w:r>
-          <w:r>
-            <w:rPr>
-              <w:rFonts w:ascii="Calibri" w:hAnsi="Calibri"/>
-              <w:b/>
-              <w:noProof/>
-              <w:color w:val="595959" w:themeColor="text1" w:themeTint="A6"/>
-            </w:rPr>
-            <w:t>2</w:t>
-          </w:r>
-          <w:r>
-            <w:rPr>
-              <w:rFonts w:ascii="Calibri" w:hAnsi="Calibri"/>
-              <w:b/>
-              <w:color w:val="595959" w:themeColor="text1" w:themeTint="A6"/>
-            </w:rPr>
-            <w:fldChar w:fldCharType="end"/>
-          </w:r>
-        </w:p>
-      </w:tc>
-    </w:tr>
-  </w:tbl>
-  <w:p>
-    <w:pPr>
-      <w:pStyle w:val="Footer"/>
-    </w:pPr>
-  </w:p>
-</w:ftr>
-</file>
-
-<file path=word/footer2.xml><?xml version="1.0" encoding="utf-8"?>
-<w:ftr xmlns:wpc="http://schemas.microsoft.com/office/word/2010/wordprocessingCanvas" xmlns:mo="http://schemas.microsoft.com/office/mac/office/2008/main" xmlns:mc="http://schemas.openxmlformats.org/markup-compatibility/2006" xmlns:mv="urn:schemas-microsoft-com:mac:vml" xmlns:o="urn:schemas-microsoft-com:office:office" xmlns:r="http://schemas.openxmlformats.org/officeDocument/2006/relationships" xmlns:m="http://schemas.openxmlformats.org/officeDocument/2006/math" xmlns:v="urn:schemas-microsoft-com:vml" xmlns:wp14="http://schemas.microsoft.com/office/word/2010/wordprocessingDrawing" xmlns:wp="http://schemas.openxmlformats.org/drawingml/2006/wordprocessingDrawing" xmlns:w10="urn:schemas-microsoft-com:office:word" xmlns:w="http://schemas.openxmlformats.org/wordprocessingml/2006/main" xmlns:w14="http://schemas.microsoft.com/office/word/2010/wordml" xmlns:wpg="http://schemas.microsoft.com/office/word/2010/wordprocessingGroup" xmlns:wpi="http://schemas.microsoft.com/office/word/2010/wordprocessingInk" xmlns:wne="http://schemas.microsoft.com/office/word/2006/wordml" xmlns:wps="http://schemas.microsoft.com/office/word/2010/wordprocessingShape" mc:Ignorable="w14 wp14">
-  <w:tbl>
-    <w:tblPr>
-      <w:tblW w:w="6399" w:type="pct"/>
-      <w:tblInd w:w="-1161" w:type="dxa"/>
-      <w:tblCellMar>
-        <w:left w:w="115" w:type="dxa"/>
-        <w:right w:w="115" w:type="dxa"/>
-      </w:tblCellMar>
-      <w:tblLook w:val="04A0" w:firstRow="1" w:lastRow="0" w:firstColumn="1" w:lastColumn="0" w:noHBand="0" w:noVBand="1"/>
-    </w:tblPr>
-    <w:tblGrid>
-      <w:gridCol w:w="4536"/>
-      <w:gridCol w:w="532"/>
-      <w:gridCol w:w="5417"/>
-      <w:gridCol w:w="79"/>
-      <w:gridCol w:w="275"/>
-      <w:gridCol w:w="78"/>
-    </w:tblGrid>
-    <w:tr>
-      <w:trPr>
-        <w:gridAfter w:val="1"/>
-        <w:wAfter w:w="36" w:type="pct"/>
-      </w:trPr>
-      <w:tc>
-        <w:tcPr>
-          <w:tcW w:w="2078" w:type="pct"/>
-          <w:vMerge w:val="restart"/>
-          <w:tcBorders>
-            <w:top w:val="single" w:sz="4" w:space="0" w:color="808080" w:themeColor="background1" w:themeShade="80"/>
-          </w:tcBorders>
-        </w:tcPr>
-        <w:sdt>
-          <w:sdtPr>
-            <w:rPr>
-              <w:rFonts w:ascii="Calibri" w:hAnsi="Calibri"/>
-              <w:b/>
-              <w:bCs/>
-              <w:caps/>
-              <w:color w:val="595959" w:themeColor="text1" w:themeTint="A6"/>
-            </w:rPr>
-            <w:alias w:val="Title"/>
-            <w:id w:val="1170601376"/>
-            <w:dataBinding w:prefixMappings="xmlns:ns0='http://schemas.openxmlformats.org/package/2006/metadata/core-properties' xmlns:ns1='http://purl.org/dc/elements/1.1/'" w:xpath="/ns0:coreProperties[1]/ns1:title[1]" w:storeItemID="{6C3C8BC8-F283-45AE-878A-BAB7291924A1}"/>
-            <w:text/>
-          </w:sdtPr>
-          <w:sdtEndPr/>
-          <w:sdtContent>
-            <w:p>
-              <w:pPr>
-                <w:rPr>
-                  <w:rFonts w:ascii="Calibri" w:hAnsi="Calibri"/>
-                  <w:b/>
-                  <w:bCs/>
-                  <w:caps/>
-                  <w:color w:val="595959" w:themeColor="text1" w:themeTint="A6"/>
-                </w:rPr>
-              </w:pPr>
-              <w:r>
-                <w:rPr>
-                  <w:rFonts w:ascii="Calibri" w:hAnsi="Calibri"/>
-                  <w:b/>
-                  <w:bCs/>
-                  <w:caps/>
-                  <w:color w:val="595959" w:themeColor="text1" w:themeTint="A6"/>
-                  <w:lang w:val="en-US"/>
-                </w:rPr>
-                <w:t>03 de MaIO de 2012</w:t>
-              </w:r>
-              <w:r>
-                <w:rPr>
-                  <w:rFonts w:ascii="Calibri" w:hAnsi="Calibri"/>
-                  <w:b/>
-                  <w:bCs/>
-                  <w:caps/>
-                  <w:color w:val="595959" w:themeColor="text1" w:themeTint="A6"/>
-                  <w:lang w:val="en-US"/>
-                </w:rPr>
-                <w:br/>
-                <w:t>versão 1.0</w:t>
-              </w:r>
-            </w:p>
-          </w:sdtContent>
-        </w:sdt>
-      </w:tc>
-      <w:tc>
-        <w:tcPr>
-          <w:tcW w:w="2725" w:type="pct"/>
-          <w:gridSpan w:val="2"/>
-          <w:tcBorders>
-            <w:top w:val="single" w:sz="4" w:space="0" w:color="808080" w:themeColor="background1" w:themeShade="80"/>
-          </w:tcBorders>
-        </w:tcPr>
-        <w:p>
-          <w:pPr>
-            <w:rPr>
-              <w:rFonts w:ascii="Calibri" w:eastAsia="Cambria" w:hAnsi="Calibri"/>
-              <w:b/>
-              <w:color w:val="595959" w:themeColor="text1" w:themeTint="A6"/>
-            </w:rPr>
-          </w:pPr>
-          <w:r>
-            <w:rPr>
-              <w:rFonts w:ascii="Calibri" w:eastAsia="Cambria" w:hAnsi="Calibri"/>
-              <w:b/>
-              <w:color w:val="595959" w:themeColor="text1" w:themeTint="A6"/>
-            </w:rPr>
-            <w:t>www.irank.com.br</w:t>
-          </w:r>
-        </w:p>
-      </w:tc>
-      <w:tc>
-        <w:tcPr>
-          <w:tcW w:w="162" w:type="pct"/>
-          <w:gridSpan w:val="2"/>
-          <w:tcBorders>
-            <w:top w:val="single" w:sz="4" w:space="0" w:color="808080" w:themeColor="background1" w:themeShade="80"/>
-          </w:tcBorders>
-        </w:tcPr>
-        <w:p>
-          <w:pPr>
-            <w:rPr>
-              <w:rFonts w:ascii="Calibri" w:eastAsia="Cambria" w:hAnsi="Calibri"/>
-              <w:color w:val="595959" w:themeColor="text1" w:themeTint="A6"/>
-            </w:rPr>
-          </w:pPr>
-        </w:p>
-      </w:tc>
-    </w:tr>
-    <w:tr>
-      <w:tc>
-        <w:tcPr>
-          <w:tcW w:w="2078" w:type="pct"/>
-          <w:vMerge/>
-        </w:tcPr>
-        <w:p>
-          <w:pPr>
-            <w:tabs>
-              <w:tab w:val="left" w:pos="1780"/>
-              <w:tab w:val="right" w:pos="4770"/>
-            </w:tabs>
-            <w:rPr>
-              <w:rFonts w:ascii="Calibri" w:hAnsi="Calibri"/>
-              <w:b/>
-              <w:bCs/>
-              <w:caps/>
-              <w:color w:val="595959" w:themeColor="text1" w:themeTint="A6"/>
-              <w:lang w:val="en-US"/>
-            </w:rPr>
-          </w:pPr>
-        </w:p>
-      </w:tc>
-      <w:tc>
-        <w:tcPr>
-          <w:tcW w:w="244" w:type="pct"/>
-        </w:tcPr>
-        <w:p>
-          <w:pPr>
-            <w:tabs>
-              <w:tab w:val="left" w:pos="1780"/>
-              <w:tab w:val="right" w:pos="4770"/>
-            </w:tabs>
-            <w:rPr>
-              <w:rFonts w:ascii="Calibri" w:hAnsi="Calibri"/>
-              <w:b/>
-              <w:bCs/>
-              <w:caps/>
-              <w:color w:val="595959" w:themeColor="text1" w:themeTint="A6"/>
-              <w:lang w:val="en-US"/>
-            </w:rPr>
-          </w:pPr>
-        </w:p>
-      </w:tc>
-      <w:tc>
-        <w:tcPr>
-          <w:tcW w:w="2517" w:type="pct"/>
-          <w:gridSpan w:val="2"/>
-        </w:tcPr>
-        <w:p>
-          <w:pPr>
-            <w:jc w:val="right"/>
-            <w:rPr>
-              <w:rFonts w:ascii="Calibri" w:hAnsi="Calibri"/>
-              <w:b/>
-              <w:bCs/>
-              <w:caps/>
-              <w:color w:val="595959" w:themeColor="text1" w:themeTint="A6"/>
-              <w:lang w:val="en-US"/>
-            </w:rPr>
-          </w:pPr>
-          <w:sdt>
-            <w:sdtPr>
-              <w:rPr>
-                <w:rFonts w:ascii="Calibri" w:hAnsi="Calibri"/>
-                <w:b/>
-                <w:bCs/>
-                <w:caps/>
-                <w:color w:val="595959" w:themeColor="text1" w:themeTint="A6"/>
-              </w:rPr>
-              <w:alias w:val="Title"/>
-              <w:id w:val="1601756745"/>
-              <w:dataBinding w:prefixMappings="xmlns:ns0='http://schemas.openxmlformats.org/package/2006/metadata/core-properties' xmlns:ns1='http://purl.org/dc/elements/1.1/'" w:xpath="/ns0:coreProperties[1]/ns1:title[1]" w:storeItemID="{6C3C8BC8-F283-45AE-878A-BAB7291924A1}"/>
-              <w:text/>
-            </w:sdtPr>
-            <w:sdtEndPr/>
-            <w:sdtContent>
-              <w:r>
-                <w:rPr>
-                  <w:rFonts w:ascii="Calibri" w:hAnsi="Calibri"/>
-                  <w:b/>
-                  <w:bCs/>
-                  <w:caps/>
-                  <w:color w:val="595959" w:themeColor="text1" w:themeTint="A6"/>
-                  <w:lang w:val="en-US"/>
-                </w:rPr>
-                <w:t>Proposta Comercial</w:t>
-              </w:r>
-            </w:sdtContent>
-          </w:sdt>
-        </w:p>
-      </w:tc>
-      <w:tc>
-        <w:tcPr>
-          <w:tcW w:w="161" w:type="pct"/>
-          <w:gridSpan w:val="2"/>
+          <w:tcW w:w="157" w:type="pct"/>
         </w:tcPr>
         <w:p>
           <w:pPr>
@@ -851,18 +290,31 @@
         <w:lang w:val="en-US"/>
       </w:rPr>
       <w:drawing>
-        <wp:anchor distT="0" distB="0" distL="114300" distR="114300" simplePos="0" relativeHeight="251658240" behindDoc="0" locked="0" layoutInCell="1" allowOverlap="1" wp14:anchorId="5F689CA6" wp14:editId="7CD40F23">
+        <wp:anchor distT="0" distB="0" distL="114300" distR="114300" simplePos="0" relativeHeight="251658240" behindDoc="0" locked="0" layoutInCell="1" allowOverlap="1" wp14:anchorId="61FDE277" wp14:editId="63E5CA44">
           <wp:simplePos x="0" y="0"/>
           <wp:positionH relativeFrom="column">
-            <wp:posOffset>4229100</wp:posOffset>
+            <wp:posOffset>4457700</wp:posOffset>
           </wp:positionH>
           <wp:positionV relativeFrom="paragraph">
             <wp:posOffset>-220980</wp:posOffset>
           </wp:positionV>
-          <wp:extent cx="2070100" cy="577633"/>
-          <wp:effectExtent l="0" t="0" r="0" b="6985"/>
-          <wp:wrapNone/>
-          <wp:docPr id="2" name=""/>
+          <wp:extent cx="1800860" cy="505460"/>
+          <wp:effectExtent l="0" t="0" r="2540" b="2540"/>
+          <wp:wrapThrough wrapText="bothSides">
+            <wp:wrapPolygon edited="0">
+              <wp:start x="1523" y="0"/>
+              <wp:lineTo x="0" y="9769"/>
+              <wp:lineTo x="0" y="10854"/>
+              <wp:lineTo x="1219" y="20623"/>
+              <wp:lineTo x="1523" y="20623"/>
+              <wp:lineTo x="20412" y="20623"/>
+              <wp:lineTo x="21326" y="15196"/>
+              <wp:lineTo x="21326" y="8683"/>
+              <wp:lineTo x="19803" y="0"/>
+              <wp:lineTo x="1523" y="0"/>
+            </wp:wrapPolygon>
+          </wp:wrapThrough>
+          <wp:docPr id="1" name="Picture 1"/>
           <wp:cNvGraphicFramePr>
             <a:graphicFrameLocks xmlns:a="http://schemas.openxmlformats.org/drawingml/2006/main" noChangeAspect="1"/>
           </wp:cNvGraphicFramePr>
@@ -870,10 +322,8 @@
             <a:graphicData uri="http://schemas.openxmlformats.org/drawingml/2006/picture">
               <pic:pic xmlns:pic="http://schemas.openxmlformats.org/drawingml/2006/picture">
                 <pic:nvPicPr>
-                  <pic:cNvPr id="0" name="Picture 1"/>
-                  <pic:cNvPicPr>
-                    <a:picLocks noChangeAspect="1" noChangeArrowheads="1"/>
-                  </pic:cNvPicPr>
+                  <pic:cNvPr id="0" name="Logo 3.2.png"/>
+                  <pic:cNvPicPr/>
                 </pic:nvPicPr>
                 <pic:blipFill>
                   <a:blip r:embed="rId1">
@@ -883,111 +333,18 @@
                       </a:ext>
                     </a:extLst>
                   </a:blip>
-                  <a:srcRect/>
                   <a:stretch>
                     <a:fillRect/>
                   </a:stretch>
                 </pic:blipFill>
-                <pic:spPr bwMode="auto">
+                <pic:spPr>
                   <a:xfrm>
                     <a:off x="0" y="0"/>
-                    <a:ext cx="2070100" cy="577633"/>
+                    <a:ext cx="1800860" cy="505460"/>
                   </a:xfrm>
                   <a:prstGeom prst="rect">
                     <a:avLst/>
                   </a:prstGeom>
-                  <a:noFill/>
-                  <a:ln>
-                    <a:noFill/>
-                  </a:ln>
-                  <a:extLst>
-                    <a:ext uri="{FAA26D3D-D897-4be2-8F04-BA451C77F1D7}">
-                      <ma14:placeholderFlag xmlns:ma14="http://schemas.microsoft.com/office/mac/drawingml/2011/main"/>
-                    </a:ext>
-                  </a:extLst>
-                </pic:spPr>
-              </pic:pic>
-            </a:graphicData>
-          </a:graphic>
-          <wp14:sizeRelH relativeFrom="page">
-            <wp14:pctWidth>0</wp14:pctWidth>
-          </wp14:sizeRelH>
-          <wp14:sizeRelV relativeFrom="page">
-            <wp14:pctHeight>0</wp14:pctHeight>
-          </wp14:sizeRelV>
-        </wp:anchor>
-      </w:drawing>
-    </w:r>
-  </w:p>
-</w:hdr>
-</file>
-
-<file path=word/header2.xml><?xml version="1.0" encoding="utf-8"?>
-<w:hdr xmlns:wpc="http://schemas.microsoft.com/office/word/2010/wordprocessingCanvas" xmlns:mo="http://schemas.microsoft.com/office/mac/office/2008/main" xmlns:mc="http://schemas.openxmlformats.org/markup-compatibility/2006" xmlns:mv="urn:schemas-microsoft-com:mac:vml" xmlns:o="urn:schemas-microsoft-com:office:office" xmlns:r="http://schemas.openxmlformats.org/officeDocument/2006/relationships" xmlns:m="http://schemas.openxmlformats.org/officeDocument/2006/math" xmlns:v="urn:schemas-microsoft-com:vml" xmlns:wp14="http://schemas.microsoft.com/office/word/2010/wordprocessingDrawing" xmlns:wp="http://schemas.openxmlformats.org/drawingml/2006/wordprocessingDrawing" xmlns:w10="urn:schemas-microsoft-com:office:word" xmlns:w="http://schemas.openxmlformats.org/wordprocessingml/2006/main" xmlns:w14="http://schemas.microsoft.com/office/word/2010/wordml" xmlns:wpg="http://schemas.microsoft.com/office/word/2010/wordprocessingGroup" xmlns:wpi="http://schemas.microsoft.com/office/word/2010/wordprocessingInk" xmlns:wne="http://schemas.microsoft.com/office/word/2006/wordml" xmlns:wps="http://schemas.microsoft.com/office/word/2010/wordprocessingShape" mc:Ignorable="w14 wp14">
-  <w:p>
-    <w:pPr>
-      <w:pStyle w:val="Header"/>
-    </w:pPr>
-    <w:r>
-      <w:rPr>
-        <w:noProof/>
-        <w:lang w:val="en-US"/>
-      </w:rPr>
-      <w:drawing>
-        <wp:anchor distT="0" distB="0" distL="114300" distR="114300" simplePos="0" relativeHeight="251660288" behindDoc="0" locked="0" layoutInCell="1" allowOverlap="1" wp14:anchorId="4690D595" wp14:editId="2E800D2F">
-          <wp:simplePos x="0" y="0"/>
-          <wp:positionH relativeFrom="column">
-            <wp:posOffset>4229100</wp:posOffset>
-          </wp:positionH>
-          <wp:positionV relativeFrom="paragraph">
-            <wp:posOffset>-220980</wp:posOffset>
-          </wp:positionV>
-          <wp:extent cx="2070100" cy="577633"/>
-          <wp:effectExtent l="0" t="0" r="0" b="6985"/>
-          <wp:wrapNone/>
-          <wp:docPr id="3" name="Picture 3"/>
-          <wp:cNvGraphicFramePr>
-            <a:graphicFrameLocks xmlns:a="http://schemas.openxmlformats.org/drawingml/2006/main" noChangeAspect="1"/>
-          </wp:cNvGraphicFramePr>
-          <a:graphic xmlns:a="http://schemas.openxmlformats.org/drawingml/2006/main">
-            <a:graphicData uri="http://schemas.openxmlformats.org/drawingml/2006/picture">
-              <pic:pic xmlns:pic="http://schemas.openxmlformats.org/drawingml/2006/picture">
-                <pic:nvPicPr>
-                  <pic:cNvPr id="0" name="Picture 1"/>
-                  <pic:cNvPicPr>
-                    <a:picLocks noChangeAspect="1" noChangeArrowheads="1"/>
-                  </pic:cNvPicPr>
-                </pic:nvPicPr>
-                <pic:blipFill>
-                  <a:blip r:embed="rId1">
-                    <a:extLst>
-                      <a:ext uri="{28A0092B-C50C-407E-A947-70E740481C1C}">
-                        <a14:useLocalDpi xmlns:a14="http://schemas.microsoft.com/office/drawing/2010/main" val="0"/>
-                      </a:ext>
-                    </a:extLst>
-                  </a:blip>
-                  <a:srcRect/>
-                  <a:stretch>
-                    <a:fillRect/>
-                  </a:stretch>
-                </pic:blipFill>
-                <pic:spPr bwMode="auto">
-                  <a:xfrm>
-                    <a:off x="0" y="0"/>
-                    <a:ext cx="2070100" cy="577633"/>
-                  </a:xfrm>
-                  <a:prstGeom prst="rect">
-                    <a:avLst/>
-                  </a:prstGeom>
-                  <a:noFill/>
-                  <a:ln>
-                    <a:noFill/>
-                  </a:ln>
-                  <a:extLst>
-                    <a:ext uri="{FAA26D3D-D897-4be2-8F04-BA451C77F1D7}">
-                      <ma14:placeholderFlag xmlns:ma14="http://schemas.microsoft.com/office/mac/drawingml/2011/main"/>
-                    </a:ext>
-                  </a:extLst>
                 </pic:spPr>
               </pic:pic>
             </a:graphicData>
@@ -1160,7 +517,6 @@
   <w:style w:type="paragraph" w:default="1" w:styleId="Normal">
     <w:name w:val="Normal"/>
     <w:qFormat/>
-    <w:rsid w:val="007B6166"/>
     <w:rPr>
       <w:lang w:val="pt-BR"/>
     </w:rPr>
@@ -1168,6 +524,7 @@
   <w:style w:type="character" w:default="1" w:styleId="DefaultParagraphFont">
     <w:name w:val="Default Paragraph Font"/>
     <w:uiPriority w:val="1"/>
+    <w:semiHidden/>
     <w:unhideWhenUsed/>
   </w:style>
   <w:style w:type="table" w:default="1" w:styleId="TableNormal">
@@ -1191,41 +548,13 @@
     <w:semiHidden/>
     <w:unhideWhenUsed/>
   </w:style>
-  <w:style w:type="paragraph" w:styleId="BalloonText">
-    <w:name w:val="Balloon Text"/>
-    <w:basedOn w:val="Normal"/>
-    <w:link w:val="BalloonTextChar"/>
-    <w:uiPriority w:val="99"/>
-    <w:semiHidden/>
-    <w:unhideWhenUsed/>
-    <w:rsid w:val="00232250"/>
-    <w:rPr>
-      <w:rFonts w:ascii="Lucida Grande" w:hAnsi="Lucida Grande" w:cs="Lucida Grande"/>
-      <w:sz w:val="18"/>
-      <w:szCs w:val="18"/>
-    </w:rPr>
-  </w:style>
-  <w:style w:type="character" w:customStyle="1" w:styleId="BalloonTextChar">
-    <w:name w:val="Balloon Text Char"/>
-    <w:basedOn w:val="DefaultParagraphFont"/>
-    <w:link w:val="BalloonText"/>
-    <w:uiPriority w:val="99"/>
-    <w:semiHidden/>
-    <w:rsid w:val="00232250"/>
-    <w:rPr>
-      <w:rFonts w:ascii="Lucida Grande" w:hAnsi="Lucida Grande" w:cs="Lucida Grande"/>
-      <w:sz w:val="18"/>
-      <w:szCs w:val="18"/>
-      <w:lang w:val="pt-BR"/>
-    </w:rPr>
-  </w:style>
   <w:style w:type="paragraph" w:styleId="Header">
     <w:name w:val="header"/>
     <w:basedOn w:val="Normal"/>
     <w:link w:val="HeaderChar"/>
     <w:uiPriority w:val="99"/>
     <w:unhideWhenUsed/>
-    <w:rsid w:val="00232250"/>
+    <w:rsid w:val="00F8605B"/>
     <w:pPr>
       <w:tabs>
         <w:tab w:val="center" w:pos="4320"/>
@@ -1238,7 +567,7 @@
     <w:basedOn w:val="DefaultParagraphFont"/>
     <w:link w:val="Header"/>
     <w:uiPriority w:val="99"/>
-    <w:rsid w:val="00232250"/>
+    <w:rsid w:val="00F8605B"/>
     <w:rPr>
       <w:lang w:val="pt-BR"/>
     </w:rPr>
@@ -1249,7 +578,7 @@
     <w:link w:val="FooterChar"/>
     <w:uiPriority w:val="99"/>
     <w:unhideWhenUsed/>
-    <w:rsid w:val="00232250"/>
+    <w:rsid w:val="00F8605B"/>
     <w:pPr>
       <w:tabs>
         <w:tab w:val="center" w:pos="4320"/>
@@ -1262,9 +591,48 @@
     <w:basedOn w:val="DefaultParagraphFont"/>
     <w:link w:val="Footer"/>
     <w:uiPriority w:val="99"/>
-    <w:rsid w:val="00232250"/>
+    <w:rsid w:val="00F8605B"/>
     <w:rPr>
       <w:lang w:val="pt-BR"/>
+    </w:rPr>
+  </w:style>
+  <w:style w:type="paragraph" w:styleId="BalloonText">
+    <w:name w:val="Balloon Text"/>
+    <w:basedOn w:val="Normal"/>
+    <w:link w:val="BalloonTextChar"/>
+    <w:uiPriority w:val="99"/>
+    <w:semiHidden/>
+    <w:unhideWhenUsed/>
+    <w:rsid w:val="00F8605B"/>
+    <w:rPr>
+      <w:rFonts w:ascii="Lucida Grande" w:hAnsi="Lucida Grande"/>
+      <w:sz w:val="18"/>
+      <w:szCs w:val="18"/>
+    </w:rPr>
+  </w:style>
+  <w:style w:type="character" w:customStyle="1" w:styleId="BalloonTextChar">
+    <w:name w:val="Balloon Text Char"/>
+    <w:basedOn w:val="DefaultParagraphFont"/>
+    <w:link w:val="BalloonText"/>
+    <w:uiPriority w:val="99"/>
+    <w:semiHidden/>
+    <w:rsid w:val="00F8605B"/>
+    <w:rPr>
+      <w:rFonts w:ascii="Lucida Grande" w:hAnsi="Lucida Grande"/>
+      <w:sz w:val="18"/>
+      <w:szCs w:val="18"/>
+      <w:lang w:val="pt-BR"/>
+    </w:rPr>
+  </w:style>
+  <w:style w:type="character" w:styleId="Hyperlink">
+    <w:name w:val="Hyperlink"/>
+    <w:basedOn w:val="DefaultParagraphFont"/>
+    <w:uiPriority w:val="99"/>
+    <w:unhideWhenUsed/>
+    <w:rsid w:val="00F8605B"/>
+    <w:rPr>
+      <w:color w:val="0000FF" w:themeColor="hyperlink"/>
+      <w:u w:val="single"/>
     </w:rPr>
   </w:style>
 </w:styles>
@@ -1425,7 +793,6 @@
   <w:style w:type="paragraph" w:default="1" w:styleId="Normal">
     <w:name w:val="Normal"/>
     <w:qFormat/>
-    <w:rsid w:val="007B6166"/>
     <w:rPr>
       <w:lang w:val="pt-BR"/>
     </w:rPr>
@@ -1433,6 +800,7 @@
   <w:style w:type="character" w:default="1" w:styleId="DefaultParagraphFont">
     <w:name w:val="Default Paragraph Font"/>
     <w:uiPriority w:val="1"/>
+    <w:semiHidden/>
     <w:unhideWhenUsed/>
   </w:style>
   <w:style w:type="table" w:default="1" w:styleId="TableNormal">
@@ -1456,41 +824,13 @@
     <w:semiHidden/>
     <w:unhideWhenUsed/>
   </w:style>
-  <w:style w:type="paragraph" w:styleId="BalloonText">
-    <w:name w:val="Balloon Text"/>
-    <w:basedOn w:val="Normal"/>
-    <w:link w:val="BalloonTextChar"/>
-    <w:uiPriority w:val="99"/>
-    <w:semiHidden/>
-    <w:unhideWhenUsed/>
-    <w:rsid w:val="00232250"/>
-    <w:rPr>
-      <w:rFonts w:ascii="Lucida Grande" w:hAnsi="Lucida Grande" w:cs="Lucida Grande"/>
-      <w:sz w:val="18"/>
-      <w:szCs w:val="18"/>
-    </w:rPr>
-  </w:style>
-  <w:style w:type="character" w:customStyle="1" w:styleId="BalloonTextChar">
-    <w:name w:val="Balloon Text Char"/>
-    <w:basedOn w:val="DefaultParagraphFont"/>
-    <w:link w:val="BalloonText"/>
-    <w:uiPriority w:val="99"/>
-    <w:semiHidden/>
-    <w:rsid w:val="00232250"/>
-    <w:rPr>
-      <w:rFonts w:ascii="Lucida Grande" w:hAnsi="Lucida Grande" w:cs="Lucida Grande"/>
-      <w:sz w:val="18"/>
-      <w:szCs w:val="18"/>
-      <w:lang w:val="pt-BR"/>
-    </w:rPr>
-  </w:style>
   <w:style w:type="paragraph" w:styleId="Header">
     <w:name w:val="header"/>
     <w:basedOn w:val="Normal"/>
     <w:link w:val="HeaderChar"/>
     <w:uiPriority w:val="99"/>
     <w:unhideWhenUsed/>
-    <w:rsid w:val="00232250"/>
+    <w:rsid w:val="00F8605B"/>
     <w:pPr>
       <w:tabs>
         <w:tab w:val="center" w:pos="4320"/>
@@ -1503,7 +843,7 @@
     <w:basedOn w:val="DefaultParagraphFont"/>
     <w:link w:val="Header"/>
     <w:uiPriority w:val="99"/>
-    <w:rsid w:val="00232250"/>
+    <w:rsid w:val="00F8605B"/>
     <w:rPr>
       <w:lang w:val="pt-BR"/>
     </w:rPr>
@@ -1514,7 +854,7 @@
     <w:link w:val="FooterChar"/>
     <w:uiPriority w:val="99"/>
     <w:unhideWhenUsed/>
-    <w:rsid w:val="00232250"/>
+    <w:rsid w:val="00F8605B"/>
     <w:pPr>
       <w:tabs>
         <w:tab w:val="center" w:pos="4320"/>
@@ -1527,9 +867,48 @@
     <w:basedOn w:val="DefaultParagraphFont"/>
     <w:link w:val="Footer"/>
     <w:uiPriority w:val="99"/>
-    <w:rsid w:val="00232250"/>
+    <w:rsid w:val="00F8605B"/>
     <w:rPr>
       <w:lang w:val="pt-BR"/>
+    </w:rPr>
+  </w:style>
+  <w:style w:type="paragraph" w:styleId="BalloonText">
+    <w:name w:val="Balloon Text"/>
+    <w:basedOn w:val="Normal"/>
+    <w:link w:val="BalloonTextChar"/>
+    <w:uiPriority w:val="99"/>
+    <w:semiHidden/>
+    <w:unhideWhenUsed/>
+    <w:rsid w:val="00F8605B"/>
+    <w:rPr>
+      <w:rFonts w:ascii="Lucida Grande" w:hAnsi="Lucida Grande"/>
+      <w:sz w:val="18"/>
+      <w:szCs w:val="18"/>
+    </w:rPr>
+  </w:style>
+  <w:style w:type="character" w:customStyle="1" w:styleId="BalloonTextChar">
+    <w:name w:val="Balloon Text Char"/>
+    <w:basedOn w:val="DefaultParagraphFont"/>
+    <w:link w:val="BalloonText"/>
+    <w:uiPriority w:val="99"/>
+    <w:semiHidden/>
+    <w:rsid w:val="00F8605B"/>
+    <w:rPr>
+      <w:rFonts w:ascii="Lucida Grande" w:hAnsi="Lucida Grande"/>
+      <w:sz w:val="18"/>
+      <w:szCs w:val="18"/>
+      <w:lang w:val="pt-BR"/>
+    </w:rPr>
+  </w:style>
+  <w:style w:type="character" w:styleId="Hyperlink">
+    <w:name w:val="Hyperlink"/>
+    <w:basedOn w:val="DefaultParagraphFont"/>
+    <w:uiPriority w:val="99"/>
+    <w:unhideWhenUsed/>
+    <w:rsid w:val="00F8605B"/>
+    <w:rPr>
+      <w:color w:val="0000FF" w:themeColor="hyperlink"/>
+      <w:u w:val="single"/>
     </w:rPr>
   </w:style>
 </w:styles>
@@ -1540,7 +919,7 @@
   <w:docParts>
     <w:docPart>
       <w:docPartPr>
-        <w:name w:val="85A954FA34319B4B822571B8045A1243"/>
+        <w:name w:val="E09A4AD300E9D1428A4B6E9A5720C4B8"/>
         <w:category>
           <w:name w:val="General"/>
           <w:gallery w:val="placeholder"/>
@@ -1551,43 +930,12 @@
         <w:behaviors>
           <w:behavior w:val="content"/>
         </w:behaviors>
-        <w:guid w:val="{A5198AFF-3D91-DC44-85D0-751E16FFDB5B}"/>
+        <w:guid w:val="{833C87C6-349A-8845-B8E0-FEE27F340C5A}"/>
       </w:docPartPr>
       <w:docPartBody>
         <w:p>
           <w:pPr>
-            <w:pStyle w:val="85A954FA34319B4B822571B8045A1243"/>
-          </w:pPr>
-          <w:r>
-            <w:rPr>
-              <w:b/>
-              <w:bCs/>
-              <w:caps/>
-            </w:rPr>
-            <w:t>Type the document title</w:t>
-          </w:r>
-        </w:p>
-      </w:docPartBody>
-    </w:docPart>
-    <w:docPart>
-      <w:docPartPr>
-        <w:name w:val="8ED43C928491834CA03EA31A99144937"/>
-        <w:category>
-          <w:name w:val="General"/>
-          <w:gallery w:val="placeholder"/>
-        </w:category>
-        <w:types>
-          <w:type w:val="bbPlcHdr"/>
-        </w:types>
-        <w:behaviors>
-          <w:behavior w:val="content"/>
-        </w:behaviors>
-        <w:guid w:val="{B3968F4C-A22E-3040-9C08-7704DF577A33}"/>
-      </w:docPartPr>
-      <w:docPartBody>
-        <w:p>
-          <w:pPr>
-            <w:pStyle w:val="8ED43C928491834CA03EA31A99144937"/>
+            <w:pStyle w:val="E09A4AD300E9D1428A4B6E9A5720C4B8"/>
           </w:pPr>
           <w:r>
             <w:rPr>
@@ -1631,16 +979,9 @@
   <w:font w:name="Lucida Grande">
     <w:panose1 w:val="020B0600040502020204"/>
     <w:charset w:val="00"/>
-    <w:family w:val="auto"/>
-    <w:pitch w:val="variable"/>
-    <w:sig w:usb0="E1000AEF" w:usb1="5000A1FF" w:usb2="00000000" w:usb3="00000000" w:csb0="000001BF" w:csb1="00000000"/>
-  </w:font>
-  <w:font w:name="Arial">
-    <w:panose1 w:val="020B0604020202020204"/>
-    <w:charset w:val="00"/>
-    <w:family w:val="auto"/>
-    <w:pitch w:val="variable"/>
-    <w:sig w:usb0="E0002AFF" w:usb1="C0007843" w:usb2="00000009" w:usb3="00000000" w:csb0="000001FF" w:csb1="00000000"/>
+    <w:family w:val="roman"/>
+    <w:notTrueType/>
+    <w:pitch w:val="default"/>
   </w:font>
   <w:font w:name="Calibri">
     <w:panose1 w:val="020F0502020204030204"/>
@@ -1648,6 +989,13 @@
     <w:family w:val="auto"/>
     <w:pitch w:val="variable"/>
     <w:sig w:usb0="E10002FF" w:usb1="4000ACFF" w:usb2="00000009" w:usb3="00000000" w:csb0="0000019F" w:csb1="00000000"/>
+  </w:font>
+  <w:font w:name="Arial">
+    <w:panose1 w:val="020B0604020202020204"/>
+    <w:charset w:val="00"/>
+    <w:family w:val="auto"/>
+    <w:pitch w:val="variable"/>
+    <w:sig w:usb0="00000003" w:usb1="00000000" w:usb2="00000000" w:usb3="00000000" w:csb0="00000001" w:csb1="00000000"/>
   </w:font>
   <w:font w:name="ＭＳ ゴシック">
     <w:panose1 w:val="00000000000000000000"/>
@@ -1673,9 +1021,8 @@
     <w:compatSetting w:name="doNotFlipMirrorIndents" w:uri="http://schemas.microsoft.com/office/word" w:val="1"/>
   </w:compat>
   <w:rsids>
-    <w:rsidRoot w:val="00680FF3"/>
-    <w:rsid w:val="00680FF3"/>
-    <w:rsid w:val="00FA70D2"/>
+    <w:rsidRoot w:val="00232550"/>
+    <w:rsid w:val="00232550"/>
   </w:rsids>
   <m:mathPr>
     <m:mathFont m:val="Cambria Math"/>
@@ -1882,133 +1229,33 @@
     <w:semiHidden/>
     <w:unhideWhenUsed/>
   </w:style>
-  <w:style w:type="paragraph" w:customStyle="1" w:styleId="CD2F4DFE6004D14A8DEDB28DB06EE127">
-    <w:name w:val="CD2F4DFE6004D14A8DEDB28DB06EE127"/>
-    <w:rsid w:val="00680FF3"/>
-  </w:style>
-  <w:style w:type="paragraph" w:customStyle="1" w:styleId="F024154E310B17409F34732AD5CF27C5">
-    <w:name w:val="F024154E310B17409F34732AD5CF27C5"/>
-    <w:rsid w:val="00680FF3"/>
-  </w:style>
-  <w:style w:type="paragraph" w:customStyle="1" w:styleId="B2C7271D42BC53418062B092A3EF908D">
-    <w:name w:val="B2C7271D42BC53418062B092A3EF908D"/>
-    <w:rsid w:val="00680FF3"/>
-  </w:style>
-  <w:style w:type="paragraph" w:customStyle="1" w:styleId="0A3E3729C44947448D7D44F1A51AB7E3">
-    <w:name w:val="0A3E3729C44947448D7D44F1A51AB7E3"/>
-    <w:rsid w:val="00680FF3"/>
-  </w:style>
-  <w:style w:type="paragraph" w:customStyle="1" w:styleId="F6B604F9298A314981900866081F3F51">
-    <w:name w:val="F6B604F9298A314981900866081F3F51"/>
-    <w:rsid w:val="00680FF3"/>
-  </w:style>
-  <w:style w:type="paragraph" w:customStyle="1" w:styleId="19B29C8D5005CC42B56D9FA760F91F32">
-    <w:name w:val="19B29C8D5005CC42B56D9FA760F91F32"/>
-    <w:rsid w:val="00680FF3"/>
-  </w:style>
-  <w:style w:type="paragraph" w:customStyle="1" w:styleId="A2706A2CB9D89142B8EF151DC0756094">
-    <w:name w:val="A2706A2CB9D89142B8EF151DC0756094"/>
-    <w:rsid w:val="00680FF3"/>
-  </w:style>
-  <w:style w:type="paragraph" w:customStyle="1" w:styleId="4D71149BE6F3764EB89AD13D6D53A9A1">
-    <w:name w:val="4D71149BE6F3764EB89AD13D6D53A9A1"/>
-    <w:rsid w:val="00680FF3"/>
-  </w:style>
-  <w:style w:type="paragraph" w:customStyle="1" w:styleId="A8DD59266B6EF5448120E4A06F080A6C">
-    <w:name w:val="A8DD59266B6EF5448120E4A06F080A6C"/>
-    <w:rsid w:val="00680FF3"/>
-  </w:style>
-  <w:style w:type="paragraph" w:customStyle="1" w:styleId="D8696F81A1193F4AAD5768BD81ADE57D">
-    <w:name w:val="D8696F81A1193F4AAD5768BD81ADE57D"/>
-    <w:rsid w:val="00680FF3"/>
-  </w:style>
-  <w:style w:type="paragraph" w:customStyle="1" w:styleId="78CC6DEE94982F46B390A0FAAB95D704">
-    <w:name w:val="78CC6DEE94982F46B390A0FAAB95D704"/>
-    <w:rsid w:val="00680FF3"/>
-  </w:style>
-  <w:style w:type="paragraph" w:customStyle="1" w:styleId="2F734223ADE3044C9093D80FF1BE9F51">
-    <w:name w:val="2F734223ADE3044C9093D80FF1BE9F51"/>
-    <w:rsid w:val="00680FF3"/>
-  </w:style>
-  <w:style w:type="paragraph" w:customStyle="1" w:styleId="3E31C937F83BA741B798402E0E38F2C8">
-    <w:name w:val="3E31C937F83BA741B798402E0E38F2C8"/>
-    <w:rsid w:val="00680FF3"/>
-  </w:style>
-  <w:style w:type="paragraph" w:customStyle="1" w:styleId="3DB679D725F52843A51F87505659BC97">
-    <w:name w:val="3DB679D725F52843A51F87505659BC97"/>
-    <w:rsid w:val="00680FF3"/>
-  </w:style>
-  <w:style w:type="paragraph" w:customStyle="1" w:styleId="112571667FD0064D8952A7AC52984E09">
-    <w:name w:val="112571667FD0064D8952A7AC52984E09"/>
-    <w:rsid w:val="00680FF3"/>
-  </w:style>
-  <w:style w:type="paragraph" w:customStyle="1" w:styleId="1AD7209E8FA6494E90FEC4B52F4C03DC">
-    <w:name w:val="1AD7209E8FA6494E90FEC4B52F4C03DC"/>
-    <w:rsid w:val="00680FF3"/>
-  </w:style>
-  <w:style w:type="paragraph" w:customStyle="1" w:styleId="C930D1D5F8986045A6A849A008A4DC39">
-    <w:name w:val="C930D1D5F8986045A6A849A008A4DC39"/>
-    <w:rsid w:val="00680FF3"/>
-  </w:style>
-  <w:style w:type="paragraph" w:customStyle="1" w:styleId="6C9B204153B99C4C8CC3893A768754BF">
-    <w:name w:val="6C9B204153B99C4C8CC3893A768754BF"/>
-    <w:rsid w:val="00680FF3"/>
-  </w:style>
-  <w:style w:type="paragraph" w:customStyle="1" w:styleId="FE4F5AB937A4C345A3F612E6BD58577E">
-    <w:name w:val="FE4F5AB937A4C345A3F612E6BD58577E"/>
-    <w:rsid w:val="00680FF3"/>
-  </w:style>
-  <w:style w:type="paragraph" w:customStyle="1" w:styleId="D41B0B6D28C71B4487670417CBE956DD">
-    <w:name w:val="D41B0B6D28C71B4487670417CBE956DD"/>
-    <w:rsid w:val="00680FF3"/>
-  </w:style>
-  <w:style w:type="paragraph" w:customStyle="1" w:styleId="EAD6029D0BF97B43B3BE01D8E48DE6E1">
-    <w:name w:val="EAD6029D0BF97B43B3BE01D8E48DE6E1"/>
-    <w:rsid w:val="00680FF3"/>
-  </w:style>
-  <w:style w:type="paragraph" w:customStyle="1" w:styleId="5BBFB3EF8A70ED4D9FE1BE329F7F6FB6">
-    <w:name w:val="5BBFB3EF8A70ED4D9FE1BE329F7F6FB6"/>
-    <w:rsid w:val="00680FF3"/>
-  </w:style>
-  <w:style w:type="paragraph" w:customStyle="1" w:styleId="22AF6AD8141C0949B387446193054BBA">
-    <w:name w:val="22AF6AD8141C0949B387446193054BBA"/>
-    <w:rsid w:val="00680FF3"/>
-  </w:style>
-  <w:style w:type="paragraph" w:customStyle="1" w:styleId="85A954FA34319B4B822571B8045A1243">
-    <w:name w:val="85A954FA34319B4B822571B8045A1243"/>
-    <w:rsid w:val="00680FF3"/>
-  </w:style>
-  <w:style w:type="paragraph" w:customStyle="1" w:styleId="49BBD1F8FFABF64F98E4A7B260AE3CEC">
-    <w:name w:val="49BBD1F8FFABF64F98E4A7B260AE3CEC"/>
-    <w:rsid w:val="00680FF3"/>
-  </w:style>
-  <w:style w:type="paragraph" w:customStyle="1" w:styleId="8ED43C928491834CA03EA31A99144937">
-    <w:name w:val="8ED43C928491834CA03EA31A99144937"/>
-    <w:rsid w:val="00680FF3"/>
-  </w:style>
-  <w:style w:type="paragraph" w:customStyle="1" w:styleId="62ED19BD23C5D2499866BD5EEDE0693C">
-    <w:name w:val="62ED19BD23C5D2499866BD5EEDE0693C"/>
-    <w:rsid w:val="00680FF3"/>
-  </w:style>
-  <w:style w:type="paragraph" w:customStyle="1" w:styleId="52C8B98B7F03FE4FB6C21B2C874C7E18">
-    <w:name w:val="52C8B98B7F03FE4FB6C21B2C874C7E18"/>
-    <w:rsid w:val="00680FF3"/>
-  </w:style>
-  <w:style w:type="paragraph" w:customStyle="1" w:styleId="5B97E826C0841E44999A5D4D90FFDEB3">
-    <w:name w:val="5B97E826C0841E44999A5D4D90FFDEB3"/>
-    <w:rsid w:val="00680FF3"/>
-  </w:style>
-  <w:style w:type="paragraph" w:customStyle="1" w:styleId="ACC8E7571C594F4FAB3309503998E941">
-    <w:name w:val="ACC8E7571C594F4FAB3309503998E941"/>
-    <w:rsid w:val="00680FF3"/>
-  </w:style>
-  <w:style w:type="paragraph" w:customStyle="1" w:styleId="DA0DEC0EE573F0498AC2FDC3E1CD2F44">
-    <w:name w:val="DA0DEC0EE573F0498AC2FDC3E1CD2F44"/>
-    <w:rsid w:val="00680FF3"/>
-  </w:style>
-  <w:style w:type="paragraph" w:customStyle="1" w:styleId="E4BF16719459474885D5D33F4496D8F0">
-    <w:name w:val="E4BF16719459474885D5D33F4496D8F0"/>
-    <w:rsid w:val="00680FF3"/>
+  <w:style w:type="paragraph" w:customStyle="1" w:styleId="794D56EEB1AEEC44897B3767AFDE736B">
+    <w:name w:val="794D56EEB1AEEC44897B3767AFDE736B"/>
+    <w:rsid w:val="00232550"/>
+  </w:style>
+  <w:style w:type="paragraph" w:customStyle="1" w:styleId="35C42086C310DB43A214F49EE5AA5E26">
+    <w:name w:val="35C42086C310DB43A214F49EE5AA5E26"/>
+    <w:rsid w:val="00232550"/>
+  </w:style>
+  <w:style w:type="paragraph" w:customStyle="1" w:styleId="FAFE0DCC70F99E4FBEA8330873781ED1">
+    <w:name w:val="FAFE0DCC70F99E4FBEA8330873781ED1"/>
+    <w:rsid w:val="00232550"/>
+  </w:style>
+  <w:style w:type="paragraph" w:customStyle="1" w:styleId="E9CC03D1EFBA2A419B94ED6E03C8ACA4">
+    <w:name w:val="E9CC03D1EFBA2A419B94ED6E03C8ACA4"/>
+    <w:rsid w:val="00232550"/>
+  </w:style>
+  <w:style w:type="paragraph" w:customStyle="1" w:styleId="C703A88B586E2A46995EF3C189F0F41B">
+    <w:name w:val="C703A88B586E2A46995EF3C189F0F41B"/>
+    <w:rsid w:val="00232550"/>
+  </w:style>
+  <w:style w:type="paragraph" w:customStyle="1" w:styleId="E09A4AD300E9D1428A4B6E9A5720C4B8">
+    <w:name w:val="E09A4AD300E9D1428A4B6E9A5720C4B8"/>
+    <w:rsid w:val="00232550"/>
+  </w:style>
+  <w:style w:type="paragraph" w:customStyle="1" w:styleId="3CCD5E20C74C8948AD161EC4C3231B49">
+    <w:name w:val="3CCD5E20C74C8948AD161EC4C3231B49"/>
+    <w:rsid w:val="00232550"/>
   </w:style>
 </w:styles>
 </file>
@@ -2196,133 +1443,33 @@
     <w:semiHidden/>
     <w:unhideWhenUsed/>
   </w:style>
-  <w:style w:type="paragraph" w:customStyle="1" w:styleId="CD2F4DFE6004D14A8DEDB28DB06EE127">
-    <w:name w:val="CD2F4DFE6004D14A8DEDB28DB06EE127"/>
-    <w:rsid w:val="00680FF3"/>
-  </w:style>
-  <w:style w:type="paragraph" w:customStyle="1" w:styleId="F024154E310B17409F34732AD5CF27C5">
-    <w:name w:val="F024154E310B17409F34732AD5CF27C5"/>
-    <w:rsid w:val="00680FF3"/>
-  </w:style>
-  <w:style w:type="paragraph" w:customStyle="1" w:styleId="B2C7271D42BC53418062B092A3EF908D">
-    <w:name w:val="B2C7271D42BC53418062B092A3EF908D"/>
-    <w:rsid w:val="00680FF3"/>
-  </w:style>
-  <w:style w:type="paragraph" w:customStyle="1" w:styleId="0A3E3729C44947448D7D44F1A51AB7E3">
-    <w:name w:val="0A3E3729C44947448D7D44F1A51AB7E3"/>
-    <w:rsid w:val="00680FF3"/>
-  </w:style>
-  <w:style w:type="paragraph" w:customStyle="1" w:styleId="F6B604F9298A314981900866081F3F51">
-    <w:name w:val="F6B604F9298A314981900866081F3F51"/>
-    <w:rsid w:val="00680FF3"/>
-  </w:style>
-  <w:style w:type="paragraph" w:customStyle="1" w:styleId="19B29C8D5005CC42B56D9FA760F91F32">
-    <w:name w:val="19B29C8D5005CC42B56D9FA760F91F32"/>
-    <w:rsid w:val="00680FF3"/>
-  </w:style>
-  <w:style w:type="paragraph" w:customStyle="1" w:styleId="A2706A2CB9D89142B8EF151DC0756094">
-    <w:name w:val="A2706A2CB9D89142B8EF151DC0756094"/>
-    <w:rsid w:val="00680FF3"/>
-  </w:style>
-  <w:style w:type="paragraph" w:customStyle="1" w:styleId="4D71149BE6F3764EB89AD13D6D53A9A1">
-    <w:name w:val="4D71149BE6F3764EB89AD13D6D53A9A1"/>
-    <w:rsid w:val="00680FF3"/>
-  </w:style>
-  <w:style w:type="paragraph" w:customStyle="1" w:styleId="A8DD59266B6EF5448120E4A06F080A6C">
-    <w:name w:val="A8DD59266B6EF5448120E4A06F080A6C"/>
-    <w:rsid w:val="00680FF3"/>
-  </w:style>
-  <w:style w:type="paragraph" w:customStyle="1" w:styleId="D8696F81A1193F4AAD5768BD81ADE57D">
-    <w:name w:val="D8696F81A1193F4AAD5768BD81ADE57D"/>
-    <w:rsid w:val="00680FF3"/>
-  </w:style>
-  <w:style w:type="paragraph" w:customStyle="1" w:styleId="78CC6DEE94982F46B390A0FAAB95D704">
-    <w:name w:val="78CC6DEE94982F46B390A0FAAB95D704"/>
-    <w:rsid w:val="00680FF3"/>
-  </w:style>
-  <w:style w:type="paragraph" w:customStyle="1" w:styleId="2F734223ADE3044C9093D80FF1BE9F51">
-    <w:name w:val="2F734223ADE3044C9093D80FF1BE9F51"/>
-    <w:rsid w:val="00680FF3"/>
-  </w:style>
-  <w:style w:type="paragraph" w:customStyle="1" w:styleId="3E31C937F83BA741B798402E0E38F2C8">
-    <w:name w:val="3E31C937F83BA741B798402E0E38F2C8"/>
-    <w:rsid w:val="00680FF3"/>
-  </w:style>
-  <w:style w:type="paragraph" w:customStyle="1" w:styleId="3DB679D725F52843A51F87505659BC97">
-    <w:name w:val="3DB679D725F52843A51F87505659BC97"/>
-    <w:rsid w:val="00680FF3"/>
-  </w:style>
-  <w:style w:type="paragraph" w:customStyle="1" w:styleId="112571667FD0064D8952A7AC52984E09">
-    <w:name w:val="112571667FD0064D8952A7AC52984E09"/>
-    <w:rsid w:val="00680FF3"/>
-  </w:style>
-  <w:style w:type="paragraph" w:customStyle="1" w:styleId="1AD7209E8FA6494E90FEC4B52F4C03DC">
-    <w:name w:val="1AD7209E8FA6494E90FEC4B52F4C03DC"/>
-    <w:rsid w:val="00680FF3"/>
-  </w:style>
-  <w:style w:type="paragraph" w:customStyle="1" w:styleId="C930D1D5F8986045A6A849A008A4DC39">
-    <w:name w:val="C930D1D5F8986045A6A849A008A4DC39"/>
-    <w:rsid w:val="00680FF3"/>
-  </w:style>
-  <w:style w:type="paragraph" w:customStyle="1" w:styleId="6C9B204153B99C4C8CC3893A768754BF">
-    <w:name w:val="6C9B204153B99C4C8CC3893A768754BF"/>
-    <w:rsid w:val="00680FF3"/>
-  </w:style>
-  <w:style w:type="paragraph" w:customStyle="1" w:styleId="FE4F5AB937A4C345A3F612E6BD58577E">
-    <w:name w:val="FE4F5AB937A4C345A3F612E6BD58577E"/>
-    <w:rsid w:val="00680FF3"/>
-  </w:style>
-  <w:style w:type="paragraph" w:customStyle="1" w:styleId="D41B0B6D28C71B4487670417CBE956DD">
-    <w:name w:val="D41B0B6D28C71B4487670417CBE956DD"/>
-    <w:rsid w:val="00680FF3"/>
-  </w:style>
-  <w:style w:type="paragraph" w:customStyle="1" w:styleId="EAD6029D0BF97B43B3BE01D8E48DE6E1">
-    <w:name w:val="EAD6029D0BF97B43B3BE01D8E48DE6E1"/>
-    <w:rsid w:val="00680FF3"/>
-  </w:style>
-  <w:style w:type="paragraph" w:customStyle="1" w:styleId="5BBFB3EF8A70ED4D9FE1BE329F7F6FB6">
-    <w:name w:val="5BBFB3EF8A70ED4D9FE1BE329F7F6FB6"/>
-    <w:rsid w:val="00680FF3"/>
-  </w:style>
-  <w:style w:type="paragraph" w:customStyle="1" w:styleId="22AF6AD8141C0949B387446193054BBA">
-    <w:name w:val="22AF6AD8141C0949B387446193054BBA"/>
-    <w:rsid w:val="00680FF3"/>
-  </w:style>
-  <w:style w:type="paragraph" w:customStyle="1" w:styleId="85A954FA34319B4B822571B8045A1243">
-    <w:name w:val="85A954FA34319B4B822571B8045A1243"/>
-    <w:rsid w:val="00680FF3"/>
-  </w:style>
-  <w:style w:type="paragraph" w:customStyle="1" w:styleId="49BBD1F8FFABF64F98E4A7B260AE3CEC">
-    <w:name w:val="49BBD1F8FFABF64F98E4A7B260AE3CEC"/>
-    <w:rsid w:val="00680FF3"/>
-  </w:style>
-  <w:style w:type="paragraph" w:customStyle="1" w:styleId="8ED43C928491834CA03EA31A99144937">
-    <w:name w:val="8ED43C928491834CA03EA31A99144937"/>
-    <w:rsid w:val="00680FF3"/>
-  </w:style>
-  <w:style w:type="paragraph" w:customStyle="1" w:styleId="62ED19BD23C5D2499866BD5EEDE0693C">
-    <w:name w:val="62ED19BD23C5D2499866BD5EEDE0693C"/>
-    <w:rsid w:val="00680FF3"/>
-  </w:style>
-  <w:style w:type="paragraph" w:customStyle="1" w:styleId="52C8B98B7F03FE4FB6C21B2C874C7E18">
-    <w:name w:val="52C8B98B7F03FE4FB6C21B2C874C7E18"/>
-    <w:rsid w:val="00680FF3"/>
-  </w:style>
-  <w:style w:type="paragraph" w:customStyle="1" w:styleId="5B97E826C0841E44999A5D4D90FFDEB3">
-    <w:name w:val="5B97E826C0841E44999A5D4D90FFDEB3"/>
-    <w:rsid w:val="00680FF3"/>
-  </w:style>
-  <w:style w:type="paragraph" w:customStyle="1" w:styleId="ACC8E7571C594F4FAB3309503998E941">
-    <w:name w:val="ACC8E7571C594F4FAB3309503998E941"/>
-    <w:rsid w:val="00680FF3"/>
-  </w:style>
-  <w:style w:type="paragraph" w:customStyle="1" w:styleId="DA0DEC0EE573F0498AC2FDC3E1CD2F44">
-    <w:name w:val="DA0DEC0EE573F0498AC2FDC3E1CD2F44"/>
-    <w:rsid w:val="00680FF3"/>
-  </w:style>
-  <w:style w:type="paragraph" w:customStyle="1" w:styleId="E4BF16719459474885D5D33F4496D8F0">
-    <w:name w:val="E4BF16719459474885D5D33F4496D8F0"/>
-    <w:rsid w:val="00680FF3"/>
+  <w:style w:type="paragraph" w:customStyle="1" w:styleId="794D56EEB1AEEC44897B3767AFDE736B">
+    <w:name w:val="794D56EEB1AEEC44897B3767AFDE736B"/>
+    <w:rsid w:val="00232550"/>
+  </w:style>
+  <w:style w:type="paragraph" w:customStyle="1" w:styleId="35C42086C310DB43A214F49EE5AA5E26">
+    <w:name w:val="35C42086C310DB43A214F49EE5AA5E26"/>
+    <w:rsid w:val="00232550"/>
+  </w:style>
+  <w:style w:type="paragraph" w:customStyle="1" w:styleId="FAFE0DCC70F99E4FBEA8330873781ED1">
+    <w:name w:val="FAFE0DCC70F99E4FBEA8330873781ED1"/>
+    <w:rsid w:val="00232550"/>
+  </w:style>
+  <w:style w:type="paragraph" w:customStyle="1" w:styleId="E9CC03D1EFBA2A419B94ED6E03C8ACA4">
+    <w:name w:val="E9CC03D1EFBA2A419B94ED6E03C8ACA4"/>
+    <w:rsid w:val="00232550"/>
+  </w:style>
+  <w:style w:type="paragraph" w:customStyle="1" w:styleId="C703A88B586E2A46995EF3C189F0F41B">
+    <w:name w:val="C703A88B586E2A46995EF3C189F0F41B"/>
+    <w:rsid w:val="00232550"/>
+  </w:style>
+  <w:style w:type="paragraph" w:customStyle="1" w:styleId="E09A4AD300E9D1428A4B6E9A5720C4B8">
+    <w:name w:val="E09A4AD300E9D1428A4B6E9A5720C4B8"/>
+    <w:rsid w:val="00232550"/>
+  </w:style>
+  <w:style w:type="paragraph" w:customStyle="1" w:styleId="3CCD5E20C74C8948AD161EC4C3231B49">
+    <w:name w:val="3CCD5E20C74C8948AD161EC4C3231B49"/>
+    <w:rsid w:val="00232550"/>
   </w:style>
 </w:styles>
 </file>
@@ -2659,7 +1806,7 @@
 </file>
 
 <file path=customXml/itemProps1.xml><?xml version="1.0" encoding="utf-8"?>
-<ds:datastoreItem xmlns:ds="http://schemas.openxmlformats.org/officeDocument/2006/customXml" ds:itemID="{D0BD417A-6AA7-A948-B86A-C2FA15FAF60C}">
+<ds:datastoreItem xmlns:ds="http://schemas.openxmlformats.org/officeDocument/2006/customXml" ds:itemID="{D091BF15-AA1A-314A-803C-EF18E33D5117}">
   <ds:schemaRefs>
     <ds:schemaRef ds:uri="http://schemas.openxmlformats.org/officeDocument/2006/bibliography"/>
   </ds:schemaRefs>

</xml_diff>